<commit_message>
pdf of chiffres clé
</commit_message>
<xml_diff>
--- a/chiffres clé.docx
+++ b/chiffres clé.docx
@@ -12,9 +12,8 @@
         <w:tblLook w:val="04A0" w:firstRow="1" w:lastRow="0" w:firstColumn="1" w:lastColumn="0" w:noHBand="0" w:noVBand="1"/>
       </w:tblPr>
       <w:tblGrid>
-        <w:gridCol w:w="4224"/>
+        <w:gridCol w:w="4983"/>
         <w:gridCol w:w="3930"/>
-        <w:gridCol w:w="896"/>
       </w:tblGrid>
       <w:tr>
         <w:trPr>
@@ -62,35 +61,6 @@
               </w:rPr>
               <w:t>Chiffres Clés</w:t>
             </w:r>
-          </w:p>
-        </w:tc>
-        <w:tc>
-          <w:tcPr>
-            <w:tcW w:w="0" w:type="auto"/>
-            <w:tcBorders>
-              <w:top w:val="single" w:sz="6" w:space="0" w:color="CCCCCC"/>
-              <w:left w:val="single" w:sz="6" w:space="0" w:color="CCCCCC"/>
-              <w:bottom w:val="single" w:sz="6" w:space="0" w:color="CCCCCC"/>
-              <w:right w:val="single" w:sz="6" w:space="0" w:color="CCCCCC"/>
-            </w:tcBorders>
-            <w:tcMar>
-              <w:top w:w="30" w:type="dxa"/>
-              <w:left w:w="45" w:type="dxa"/>
-              <w:bottom w:w="30" w:type="dxa"/>
-              <w:right w:w="45" w:type="dxa"/>
-            </w:tcMar>
-            <w:vAlign w:val="bottom"/>
-            <w:hideMark/>
-          </w:tcPr>
-          <w:p>
-            <w:pPr>
-              <w:rPr>
-                <w:rFonts w:ascii="Times New Roman" w:eastAsia="Times New Roman" w:hAnsi="Times New Roman" w:cs="Times New Roman"/>
-                <w:sz w:val="20"/>
-                <w:szCs w:val="20"/>
-                <w:lang w:val="fr-FR" w:eastAsia="en-GB"/>
-              </w:rPr>
-            </w:pPr>
           </w:p>
         </w:tc>
       </w:tr>
@@ -241,35 +211,6 @@
             </w:r>
           </w:p>
         </w:tc>
-        <w:tc>
-          <w:tcPr>
-            <w:tcW w:w="0" w:type="auto"/>
-            <w:tcBorders>
-              <w:top w:val="single" w:sz="6" w:space="0" w:color="CCCCCC"/>
-              <w:left w:val="single" w:sz="6" w:space="0" w:color="CCCCCC"/>
-              <w:bottom w:val="single" w:sz="6" w:space="0" w:color="CCCCCC"/>
-              <w:right w:val="single" w:sz="6" w:space="0" w:color="CCCCCC"/>
-            </w:tcBorders>
-            <w:tcMar>
-              <w:top w:w="30" w:type="dxa"/>
-              <w:left w:w="45" w:type="dxa"/>
-              <w:bottom w:w="30" w:type="dxa"/>
-              <w:right w:w="45" w:type="dxa"/>
-            </w:tcMar>
-            <w:vAlign w:val="bottom"/>
-            <w:hideMark/>
-          </w:tcPr>
-          <w:p>
-            <w:pPr>
-              <w:rPr>
-                <w:rFonts w:ascii="Times New Roman" w:eastAsia="Times New Roman" w:hAnsi="Times New Roman" w:cs="Times New Roman"/>
-                <w:sz w:val="20"/>
-                <w:szCs w:val="20"/>
-                <w:lang w:val="fr-FR" w:eastAsia="en-GB"/>
-              </w:rPr>
-            </w:pPr>
-          </w:p>
-        </w:tc>
       </w:tr>
       <w:tr>
         <w:trPr>
@@ -335,36 +276,6 @@
             </w:pPr>
           </w:p>
         </w:tc>
-        <w:tc>
-          <w:tcPr>
-            <w:tcW w:w="0" w:type="auto"/>
-            <w:tcBorders>
-              <w:top w:val="single" w:sz="6" w:space="0" w:color="CCCCCC"/>
-              <w:left w:val="single" w:sz="6" w:space="0" w:color="CCCCCC"/>
-              <w:bottom w:val="single" w:sz="6" w:space="0" w:color="CCCCCC"/>
-              <w:right w:val="single" w:sz="6" w:space="0" w:color="CCCCCC"/>
-            </w:tcBorders>
-            <w:tcMar>
-              <w:top w:w="30" w:type="dxa"/>
-              <w:left w:w="45" w:type="dxa"/>
-              <w:bottom w:w="30" w:type="dxa"/>
-              <w:right w:w="45" w:type="dxa"/>
-            </w:tcMar>
-            <w:vAlign w:val="bottom"/>
-            <w:hideMark/>
-          </w:tcPr>
-          <w:p>
-            <w:pPr>
-              <w:jc w:val="right"/>
-              <w:rPr>
-                <w:rFonts w:ascii="Arial" w:eastAsia="Times New Roman" w:hAnsi="Arial" w:cs="Arial"/>
-                <w:sz w:val="20"/>
-                <w:szCs w:val="20"/>
-                <w:lang w:val="fr-FR" w:eastAsia="en-GB"/>
-              </w:rPr>
-            </w:pPr>
-          </w:p>
-        </w:tc>
       </w:tr>
       <w:tr>
         <w:trPr>
@@ -455,35 +366,6 @@
             </w:r>
           </w:p>
         </w:tc>
-        <w:tc>
-          <w:tcPr>
-            <w:tcW w:w="0" w:type="auto"/>
-            <w:tcBorders>
-              <w:top w:val="single" w:sz="6" w:space="0" w:color="CCCCCC"/>
-              <w:left w:val="single" w:sz="6" w:space="0" w:color="CCCCCC"/>
-              <w:bottom w:val="single" w:sz="6" w:space="0" w:color="CCCCCC"/>
-              <w:right w:val="single" w:sz="6" w:space="0" w:color="CCCCCC"/>
-            </w:tcBorders>
-            <w:tcMar>
-              <w:top w:w="30" w:type="dxa"/>
-              <w:left w:w="45" w:type="dxa"/>
-              <w:bottom w:w="30" w:type="dxa"/>
-              <w:right w:w="45" w:type="dxa"/>
-            </w:tcMar>
-            <w:vAlign w:val="bottom"/>
-          </w:tcPr>
-          <w:p>
-            <w:pPr>
-              <w:jc w:val="right"/>
-              <w:rPr>
-                <w:rFonts w:ascii="Arial" w:eastAsia="Times New Roman" w:hAnsi="Arial" w:cs="Arial"/>
-                <w:sz w:val="20"/>
-                <w:szCs w:val="20"/>
-                <w:lang w:val="fr-FR" w:eastAsia="en-GB"/>
-              </w:rPr>
-            </w:pPr>
-          </w:p>
-        </w:tc>
       </w:tr>
       <w:tr>
         <w:trPr>
@@ -567,36 +449,6 @@
             </w:r>
           </w:p>
         </w:tc>
-        <w:tc>
-          <w:tcPr>
-            <w:tcW w:w="0" w:type="auto"/>
-            <w:tcBorders>
-              <w:top w:val="single" w:sz="6" w:space="0" w:color="CCCCCC"/>
-              <w:left w:val="single" w:sz="6" w:space="0" w:color="CCCCCC"/>
-              <w:bottom w:val="single" w:sz="6" w:space="0" w:color="CCCCCC"/>
-              <w:right w:val="single" w:sz="6" w:space="0" w:color="CCCCCC"/>
-            </w:tcBorders>
-            <w:tcMar>
-              <w:top w:w="30" w:type="dxa"/>
-              <w:left w:w="45" w:type="dxa"/>
-              <w:bottom w:w="30" w:type="dxa"/>
-              <w:right w:w="45" w:type="dxa"/>
-            </w:tcMar>
-            <w:vAlign w:val="bottom"/>
-            <w:hideMark/>
-          </w:tcPr>
-          <w:p>
-            <w:pPr>
-              <w:jc w:val="right"/>
-              <w:rPr>
-                <w:rFonts w:ascii="Arial" w:eastAsia="Times New Roman" w:hAnsi="Arial" w:cs="Arial"/>
-                <w:sz w:val="20"/>
-                <w:szCs w:val="20"/>
-                <w:lang w:val="fr-FR" w:eastAsia="en-GB"/>
-              </w:rPr>
-            </w:pPr>
-          </w:p>
-        </w:tc>
       </w:tr>
       <w:tr>
         <w:trPr>
@@ -680,36 +532,6 @@
             </w:r>
           </w:p>
         </w:tc>
-        <w:tc>
-          <w:tcPr>
-            <w:tcW w:w="0" w:type="auto"/>
-            <w:tcBorders>
-              <w:top w:val="single" w:sz="6" w:space="0" w:color="CCCCCC"/>
-              <w:left w:val="single" w:sz="6" w:space="0" w:color="CCCCCC"/>
-              <w:bottom w:val="single" w:sz="6" w:space="0" w:color="CCCCCC"/>
-              <w:right w:val="single" w:sz="6" w:space="0" w:color="CCCCCC"/>
-            </w:tcBorders>
-            <w:tcMar>
-              <w:top w:w="30" w:type="dxa"/>
-              <w:left w:w="45" w:type="dxa"/>
-              <w:bottom w:w="30" w:type="dxa"/>
-              <w:right w:w="45" w:type="dxa"/>
-            </w:tcMar>
-            <w:vAlign w:val="bottom"/>
-            <w:hideMark/>
-          </w:tcPr>
-          <w:p>
-            <w:pPr>
-              <w:jc w:val="right"/>
-              <w:rPr>
-                <w:rFonts w:ascii="Arial" w:eastAsia="Times New Roman" w:hAnsi="Arial" w:cs="Arial"/>
-                <w:sz w:val="20"/>
-                <w:szCs w:val="20"/>
-                <w:lang w:val="fr-FR" w:eastAsia="en-GB"/>
-              </w:rPr>
-            </w:pPr>
-          </w:p>
-        </w:tc>
       </w:tr>
       <w:tr>
         <w:trPr>
@@ -793,70 +615,11 @@
             </w:r>
           </w:p>
         </w:tc>
-        <w:tc>
-          <w:tcPr>
-            <w:tcW w:w="0" w:type="auto"/>
-            <w:tcBorders>
-              <w:top w:val="single" w:sz="6" w:space="0" w:color="CCCCCC"/>
-              <w:left w:val="single" w:sz="6" w:space="0" w:color="CCCCCC"/>
-              <w:bottom w:val="single" w:sz="6" w:space="0" w:color="CCCCCC"/>
-              <w:right w:val="single" w:sz="6" w:space="0" w:color="CCCCCC"/>
-            </w:tcBorders>
-            <w:tcMar>
-              <w:top w:w="30" w:type="dxa"/>
-              <w:left w:w="45" w:type="dxa"/>
-              <w:bottom w:w="30" w:type="dxa"/>
-              <w:right w:w="45" w:type="dxa"/>
-            </w:tcMar>
-            <w:vAlign w:val="bottom"/>
-            <w:hideMark/>
-          </w:tcPr>
-          <w:p>
-            <w:pPr>
-              <w:jc w:val="right"/>
-              <w:rPr>
-                <w:rFonts w:ascii="Arial" w:eastAsia="Times New Roman" w:hAnsi="Arial" w:cs="Arial"/>
-                <w:sz w:val="20"/>
-                <w:szCs w:val="20"/>
-                <w:lang w:val="fr-FR" w:eastAsia="en-GB"/>
-              </w:rPr>
-            </w:pPr>
-          </w:p>
-        </w:tc>
       </w:tr>
       <w:tr>
         <w:trPr>
           <w:trHeight w:val="315"/>
         </w:trPr>
-        <w:tc>
-          <w:tcPr>
-            <w:tcW w:w="0" w:type="auto"/>
-            <w:tcBorders>
-              <w:top w:val="single" w:sz="6" w:space="0" w:color="CCCCCC"/>
-              <w:left w:val="single" w:sz="6" w:space="0" w:color="CCCCCC"/>
-              <w:bottom w:val="single" w:sz="6" w:space="0" w:color="CCCCCC"/>
-              <w:right w:val="single" w:sz="6" w:space="0" w:color="CCCCCC"/>
-            </w:tcBorders>
-            <w:tcMar>
-              <w:top w:w="30" w:type="dxa"/>
-              <w:left w:w="45" w:type="dxa"/>
-              <w:bottom w:w="30" w:type="dxa"/>
-              <w:right w:w="45" w:type="dxa"/>
-            </w:tcMar>
-            <w:vAlign w:val="bottom"/>
-            <w:hideMark/>
-          </w:tcPr>
-          <w:p>
-            <w:pPr>
-              <w:rPr>
-                <w:rFonts w:ascii="Times New Roman" w:eastAsia="Times New Roman" w:hAnsi="Times New Roman" w:cs="Times New Roman"/>
-                <w:sz w:val="20"/>
-                <w:szCs w:val="20"/>
-                <w:lang w:val="fr-FR" w:eastAsia="en-GB"/>
-              </w:rPr>
-            </w:pPr>
-          </w:p>
-        </w:tc>
         <w:tc>
           <w:tcPr>
             <w:tcW w:w="0" w:type="auto"/>
@@ -1046,35 +809,6 @@
             </w:r>
           </w:p>
         </w:tc>
-        <w:tc>
-          <w:tcPr>
-            <w:tcW w:w="0" w:type="auto"/>
-            <w:tcBorders>
-              <w:top w:val="single" w:sz="6" w:space="0" w:color="CCCCCC"/>
-              <w:left w:val="single" w:sz="6" w:space="0" w:color="CCCCCC"/>
-              <w:bottom w:val="single" w:sz="6" w:space="0" w:color="CCCCCC"/>
-              <w:right w:val="single" w:sz="6" w:space="0" w:color="CCCCCC"/>
-            </w:tcBorders>
-            <w:tcMar>
-              <w:top w:w="30" w:type="dxa"/>
-              <w:left w:w="45" w:type="dxa"/>
-              <w:bottom w:w="30" w:type="dxa"/>
-              <w:right w:w="45" w:type="dxa"/>
-            </w:tcMar>
-            <w:vAlign w:val="bottom"/>
-            <w:hideMark/>
-          </w:tcPr>
-          <w:p>
-            <w:pPr>
-              <w:rPr>
-                <w:rFonts w:ascii="Times New Roman" w:eastAsia="Times New Roman" w:hAnsi="Times New Roman" w:cs="Times New Roman"/>
-                <w:sz w:val="20"/>
-                <w:szCs w:val="20"/>
-                <w:lang w:val="fr-FR" w:eastAsia="en-GB"/>
-              </w:rPr>
-            </w:pPr>
-          </w:p>
-        </w:tc>
       </w:tr>
       <w:tr>
         <w:trPr>
@@ -1138,7 +872,6 @@
           </w:tcPr>
           <w:p>
             <w:pPr>
-              <w:jc w:val="right"/>
               <w:rPr>
                 <w:rFonts w:ascii="Arial" w:eastAsia="Times New Roman" w:hAnsi="Arial" w:cs="Arial"/>
                 <w:sz w:val="20"/>
@@ -1155,35 +888,6 @@
               </w:rPr>
               <w:t>200</w:t>
             </w:r>
-          </w:p>
-        </w:tc>
-        <w:tc>
-          <w:tcPr>
-            <w:tcW w:w="0" w:type="auto"/>
-            <w:tcBorders>
-              <w:top w:val="single" w:sz="6" w:space="0" w:color="CCCCCC"/>
-              <w:left w:val="single" w:sz="6" w:space="0" w:color="CCCCCC"/>
-              <w:bottom w:val="single" w:sz="6" w:space="0" w:color="CCCCCC"/>
-              <w:right w:val="single" w:sz="6" w:space="0" w:color="CCCCCC"/>
-            </w:tcBorders>
-            <w:tcMar>
-              <w:top w:w="30" w:type="dxa"/>
-              <w:left w:w="45" w:type="dxa"/>
-              <w:bottom w:w="30" w:type="dxa"/>
-              <w:right w:w="45" w:type="dxa"/>
-            </w:tcMar>
-            <w:vAlign w:val="bottom"/>
-            <w:hideMark/>
-          </w:tcPr>
-          <w:p>
-            <w:pPr>
-              <w:rPr>
-                <w:rFonts w:ascii="Times New Roman" w:eastAsia="Times New Roman" w:hAnsi="Times New Roman" w:cs="Times New Roman"/>
-                <w:sz w:val="20"/>
-                <w:szCs w:val="20"/>
-                <w:lang w:val="fr-FR" w:eastAsia="en-GB"/>
-              </w:rPr>
-            </w:pPr>
           </w:p>
         </w:tc>
       </w:tr>
@@ -1249,7 +953,6 @@
           </w:tcPr>
           <w:p>
             <w:pPr>
-              <w:jc w:val="right"/>
               <w:rPr>
                 <w:rFonts w:ascii="Arial" w:eastAsia="Times New Roman" w:hAnsi="Arial" w:cs="Arial"/>
                 <w:sz w:val="20"/>
@@ -1266,35 +969,8 @@
               </w:rPr>
               <w:t>1800</w:t>
             </w:r>
-          </w:p>
-        </w:tc>
-        <w:tc>
-          <w:tcPr>
-            <w:tcW w:w="0" w:type="auto"/>
-            <w:tcBorders>
-              <w:top w:val="single" w:sz="6" w:space="0" w:color="CCCCCC"/>
-              <w:left w:val="single" w:sz="6" w:space="0" w:color="CCCCCC"/>
-              <w:bottom w:val="single" w:sz="6" w:space="0" w:color="CCCCCC"/>
-              <w:right w:val="single" w:sz="6" w:space="0" w:color="CCCCCC"/>
-            </w:tcBorders>
-            <w:tcMar>
-              <w:top w:w="30" w:type="dxa"/>
-              <w:left w:w="45" w:type="dxa"/>
-              <w:bottom w:w="30" w:type="dxa"/>
-              <w:right w:w="45" w:type="dxa"/>
-            </w:tcMar>
-            <w:vAlign w:val="bottom"/>
-            <w:hideMark/>
-          </w:tcPr>
-          <w:p>
-            <w:pPr>
-              <w:rPr>
-                <w:rFonts w:ascii="Times New Roman" w:eastAsia="Times New Roman" w:hAnsi="Times New Roman" w:cs="Times New Roman"/>
-                <w:sz w:val="20"/>
-                <w:szCs w:val="20"/>
-                <w:lang w:val="fr-FR" w:eastAsia="en-GB"/>
-              </w:rPr>
-            </w:pPr>
+            <w:bookmarkStart w:id="0" w:name="_GoBack"/>
+            <w:bookmarkEnd w:id="0"/>
           </w:p>
         </w:tc>
       </w:tr>
@@ -1360,7 +1036,6 @@
           </w:tcPr>
           <w:p>
             <w:pPr>
-              <w:jc w:val="right"/>
               <w:rPr>
                 <w:rFonts w:ascii="Arial" w:eastAsia="Times New Roman" w:hAnsi="Arial" w:cs="Arial"/>
                 <w:sz w:val="20"/>
@@ -1377,35 +1052,6 @@
               </w:rPr>
               <w:t>1500</w:t>
             </w:r>
-          </w:p>
-        </w:tc>
-        <w:tc>
-          <w:tcPr>
-            <w:tcW w:w="0" w:type="auto"/>
-            <w:tcBorders>
-              <w:top w:val="single" w:sz="6" w:space="0" w:color="CCCCCC"/>
-              <w:left w:val="single" w:sz="6" w:space="0" w:color="CCCCCC"/>
-              <w:bottom w:val="single" w:sz="6" w:space="0" w:color="CCCCCC"/>
-              <w:right w:val="single" w:sz="6" w:space="0" w:color="CCCCCC"/>
-            </w:tcBorders>
-            <w:tcMar>
-              <w:top w:w="30" w:type="dxa"/>
-              <w:left w:w="45" w:type="dxa"/>
-              <w:bottom w:w="30" w:type="dxa"/>
-              <w:right w:w="45" w:type="dxa"/>
-            </w:tcMar>
-            <w:vAlign w:val="bottom"/>
-            <w:hideMark/>
-          </w:tcPr>
-          <w:p>
-            <w:pPr>
-              <w:rPr>
-                <w:rFonts w:ascii="Times New Roman" w:eastAsia="Times New Roman" w:hAnsi="Times New Roman" w:cs="Times New Roman"/>
-                <w:sz w:val="20"/>
-                <w:szCs w:val="20"/>
-                <w:lang w:val="fr-FR" w:eastAsia="en-GB"/>
-              </w:rPr>
-            </w:pPr>
           </w:p>
         </w:tc>
       </w:tr>
@@ -1471,7 +1117,6 @@
           </w:tcPr>
           <w:p>
             <w:pPr>
-              <w:jc w:val="right"/>
               <w:rPr>
                 <w:rFonts w:ascii="Arial" w:eastAsia="Times New Roman" w:hAnsi="Arial" w:cs="Arial"/>
                 <w:sz w:val="20"/>
@@ -1488,35 +1133,6 @@
               </w:rPr>
               <w:t>20</w:t>
             </w:r>
-          </w:p>
-        </w:tc>
-        <w:tc>
-          <w:tcPr>
-            <w:tcW w:w="0" w:type="auto"/>
-            <w:tcBorders>
-              <w:top w:val="single" w:sz="6" w:space="0" w:color="CCCCCC"/>
-              <w:left w:val="single" w:sz="6" w:space="0" w:color="CCCCCC"/>
-              <w:bottom w:val="single" w:sz="6" w:space="0" w:color="CCCCCC"/>
-              <w:right w:val="single" w:sz="6" w:space="0" w:color="CCCCCC"/>
-            </w:tcBorders>
-            <w:tcMar>
-              <w:top w:w="30" w:type="dxa"/>
-              <w:left w:w="45" w:type="dxa"/>
-              <w:bottom w:w="30" w:type="dxa"/>
-              <w:right w:w="45" w:type="dxa"/>
-            </w:tcMar>
-            <w:vAlign w:val="bottom"/>
-            <w:hideMark/>
-          </w:tcPr>
-          <w:p>
-            <w:pPr>
-              <w:rPr>
-                <w:rFonts w:ascii="Times New Roman" w:eastAsia="Times New Roman" w:hAnsi="Times New Roman" w:cs="Times New Roman"/>
-                <w:sz w:val="20"/>
-                <w:szCs w:val="20"/>
-                <w:lang w:val="fr-FR" w:eastAsia="en-GB"/>
-              </w:rPr>
-            </w:pPr>
           </w:p>
         </w:tc>
       </w:tr>
@@ -1582,35 +1198,6 @@
             </w:pPr>
           </w:p>
         </w:tc>
-        <w:tc>
-          <w:tcPr>
-            <w:tcW w:w="0" w:type="auto"/>
-            <w:tcBorders>
-              <w:top w:val="single" w:sz="6" w:space="0" w:color="CCCCCC"/>
-              <w:left w:val="single" w:sz="6" w:space="0" w:color="CCCCCC"/>
-              <w:bottom w:val="single" w:sz="6" w:space="0" w:color="CCCCCC"/>
-              <w:right w:val="single" w:sz="6" w:space="0" w:color="CCCCCC"/>
-            </w:tcBorders>
-            <w:tcMar>
-              <w:top w:w="30" w:type="dxa"/>
-              <w:left w:w="45" w:type="dxa"/>
-              <w:bottom w:w="30" w:type="dxa"/>
-              <w:right w:w="45" w:type="dxa"/>
-            </w:tcMar>
-            <w:vAlign w:val="bottom"/>
-            <w:hideMark/>
-          </w:tcPr>
-          <w:p>
-            <w:pPr>
-              <w:rPr>
-                <w:rFonts w:ascii="Times New Roman" w:eastAsia="Times New Roman" w:hAnsi="Times New Roman" w:cs="Times New Roman"/>
-                <w:sz w:val="20"/>
-                <w:szCs w:val="20"/>
-                <w:lang w:val="fr-FR" w:eastAsia="en-GB"/>
-              </w:rPr>
-            </w:pPr>
-          </w:p>
-        </w:tc>
       </w:tr>
       <w:tr>
         <w:trPr>
@@ -1685,35 +1272,6 @@
             </w:pPr>
           </w:p>
         </w:tc>
-        <w:tc>
-          <w:tcPr>
-            <w:tcW w:w="0" w:type="auto"/>
-            <w:tcBorders>
-              <w:top w:val="single" w:sz="6" w:space="0" w:color="CCCCCC"/>
-              <w:left w:val="single" w:sz="6" w:space="0" w:color="CCCCCC"/>
-              <w:bottom w:val="single" w:sz="6" w:space="0" w:color="CCCCCC"/>
-              <w:right w:val="single" w:sz="6" w:space="0" w:color="CCCCCC"/>
-            </w:tcBorders>
-            <w:tcMar>
-              <w:top w:w="30" w:type="dxa"/>
-              <w:left w:w="45" w:type="dxa"/>
-              <w:bottom w:w="30" w:type="dxa"/>
-              <w:right w:w="45" w:type="dxa"/>
-            </w:tcMar>
-            <w:vAlign w:val="bottom"/>
-            <w:hideMark/>
-          </w:tcPr>
-          <w:p>
-            <w:pPr>
-              <w:rPr>
-                <w:rFonts w:ascii="Times New Roman" w:eastAsia="Times New Roman" w:hAnsi="Times New Roman" w:cs="Times New Roman"/>
-                <w:sz w:val="20"/>
-                <w:szCs w:val="20"/>
-                <w:lang w:val="fr-FR" w:eastAsia="en-GB"/>
-              </w:rPr>
-            </w:pPr>
-          </w:p>
-        </w:tc>
       </w:tr>
       <w:tr>
         <w:trPr>
@@ -1777,35 +1335,6 @@
             </w:pPr>
           </w:p>
         </w:tc>
-        <w:tc>
-          <w:tcPr>
-            <w:tcW w:w="0" w:type="auto"/>
-            <w:tcBorders>
-              <w:top w:val="single" w:sz="6" w:space="0" w:color="CCCCCC"/>
-              <w:left w:val="single" w:sz="6" w:space="0" w:color="CCCCCC"/>
-              <w:bottom w:val="single" w:sz="6" w:space="0" w:color="CCCCCC"/>
-              <w:right w:val="single" w:sz="6" w:space="0" w:color="CCCCCC"/>
-            </w:tcBorders>
-            <w:tcMar>
-              <w:top w:w="30" w:type="dxa"/>
-              <w:left w:w="45" w:type="dxa"/>
-              <w:bottom w:w="30" w:type="dxa"/>
-              <w:right w:w="45" w:type="dxa"/>
-            </w:tcMar>
-            <w:vAlign w:val="bottom"/>
-            <w:hideMark/>
-          </w:tcPr>
-          <w:p>
-            <w:pPr>
-              <w:rPr>
-                <w:rFonts w:ascii="Times New Roman" w:eastAsia="Times New Roman" w:hAnsi="Times New Roman" w:cs="Times New Roman"/>
-                <w:sz w:val="20"/>
-                <w:szCs w:val="20"/>
-                <w:lang w:val="fr-FR" w:eastAsia="en-GB"/>
-              </w:rPr>
-            </w:pPr>
-          </w:p>
-        </w:tc>
       </w:tr>
       <w:tr>
         <w:trPr>
@@ -1845,18 +1374,7 @@
                 <w:szCs w:val="20"/>
                 <w:lang w:val="fr-FR" w:eastAsia="en-GB"/>
               </w:rPr>
-              <w:t>Accords Commercia</w:t>
-            </w:r>
-            <w:bookmarkStart w:id="0" w:name="_GoBack"/>
-            <w:bookmarkEnd w:id="0"/>
-            <w:r>
-              <w:rPr>
-                <w:rFonts w:ascii="Arial" w:eastAsia="Times New Roman" w:hAnsi="Arial" w:cs="Arial"/>
-                <w:sz w:val="20"/>
-                <w:szCs w:val="20"/>
-                <w:lang w:val="fr-FR" w:eastAsia="en-GB"/>
-              </w:rPr>
-              <w:t>ux</w:t>
+              <w:t>Accords Commerciaux</w:t>
             </w:r>
           </w:p>
         </w:tc>
@@ -1896,43 +1414,14 @@
               </w:rPr>
               <w:t>100 max</w:t>
             </w:r>
-          </w:p>
-        </w:tc>
-        <w:tc>
-          <w:tcPr>
-            <w:tcW w:w="0" w:type="auto"/>
-            <w:tcBorders>
-              <w:top w:val="single" w:sz="6" w:space="0" w:color="CCCCCC"/>
-              <w:left w:val="single" w:sz="6" w:space="0" w:color="CCCCCC"/>
-              <w:bottom w:val="single" w:sz="6" w:space="0" w:color="CCCCCC"/>
-              <w:right w:val="single" w:sz="6" w:space="0" w:color="CCCCCC"/>
-            </w:tcBorders>
-            <w:tcMar>
-              <w:top w:w="30" w:type="dxa"/>
-              <w:left w:w="45" w:type="dxa"/>
-              <w:bottom w:w="30" w:type="dxa"/>
-              <w:right w:w="45" w:type="dxa"/>
-            </w:tcMar>
-            <w:vAlign w:val="bottom"/>
-            <w:hideMark/>
-          </w:tcPr>
-          <w:p>
-            <w:pPr>
-              <w:rPr>
-                <w:rFonts w:ascii="Arial" w:eastAsia="Times New Roman" w:hAnsi="Arial" w:cs="Arial"/>
-                <w:sz w:val="20"/>
-                <w:szCs w:val="20"/>
-                <w:lang w:val="fr-FR" w:eastAsia="en-GB"/>
-              </w:rPr>
-            </w:pPr>
-            <w:r>
-              <w:rPr>
-                <w:rFonts w:ascii="Arial" w:eastAsia="Times New Roman" w:hAnsi="Arial" w:cs="Arial"/>
-                <w:sz w:val="20"/>
-                <w:szCs w:val="20"/>
-                <w:lang w:val="fr-FR" w:eastAsia="en-GB"/>
-              </w:rPr>
-              <w:t>par an</w:t>
+            <w:r>
+              <w:rPr>
+                <w:rFonts w:ascii="Arial" w:eastAsia="Times New Roman" w:hAnsi="Arial" w:cs="Arial"/>
+                <w:sz w:val="20"/>
+                <w:szCs w:val="20"/>
+                <w:lang w:val="fr-FR" w:eastAsia="en-GB"/>
+              </w:rPr>
+              <w:t xml:space="preserve"> par an</w:t>
             </w:r>
           </w:p>
         </w:tc>
@@ -2015,43 +1504,14 @@
               </w:rPr>
               <w:t>5 à 150</w:t>
             </w:r>
-          </w:p>
-        </w:tc>
-        <w:tc>
-          <w:tcPr>
-            <w:tcW w:w="0" w:type="auto"/>
-            <w:tcBorders>
-              <w:top w:val="single" w:sz="6" w:space="0" w:color="CCCCCC"/>
-              <w:left w:val="single" w:sz="6" w:space="0" w:color="CCCCCC"/>
-              <w:bottom w:val="single" w:sz="6" w:space="0" w:color="CCCCCC"/>
-              <w:right w:val="single" w:sz="6" w:space="0" w:color="CCCCCC"/>
-            </w:tcBorders>
-            <w:tcMar>
-              <w:top w:w="30" w:type="dxa"/>
-              <w:left w:w="45" w:type="dxa"/>
-              <w:bottom w:w="30" w:type="dxa"/>
-              <w:right w:w="45" w:type="dxa"/>
-            </w:tcMar>
-            <w:vAlign w:val="bottom"/>
-            <w:hideMark/>
-          </w:tcPr>
-          <w:p>
-            <w:pPr>
-              <w:rPr>
-                <w:rFonts w:ascii="Arial" w:eastAsia="Times New Roman" w:hAnsi="Arial" w:cs="Arial"/>
-                <w:sz w:val="20"/>
-                <w:szCs w:val="20"/>
-                <w:lang w:val="fr-FR" w:eastAsia="en-GB"/>
-              </w:rPr>
-            </w:pPr>
-            <w:r>
-              <w:rPr>
-                <w:rFonts w:ascii="Arial" w:eastAsia="Times New Roman" w:hAnsi="Arial" w:cs="Arial"/>
-                <w:sz w:val="20"/>
-                <w:szCs w:val="20"/>
-                <w:lang w:val="fr-FR" w:eastAsia="en-GB"/>
-              </w:rPr>
-              <w:t>par jour</w:t>
+            <w:r>
+              <w:rPr>
+                <w:rFonts w:ascii="Arial" w:eastAsia="Times New Roman" w:hAnsi="Arial" w:cs="Arial"/>
+                <w:sz w:val="20"/>
+                <w:szCs w:val="20"/>
+                <w:lang w:val="fr-FR" w:eastAsia="en-GB"/>
+              </w:rPr>
+              <w:t xml:space="preserve"> par jour</w:t>
             </w:r>
           </w:p>
         </w:tc>
@@ -2134,43 +1594,14 @@
               </w:rPr>
               <w:t>24 à 40</w:t>
             </w:r>
-          </w:p>
-        </w:tc>
-        <w:tc>
-          <w:tcPr>
-            <w:tcW w:w="0" w:type="auto"/>
-            <w:tcBorders>
-              <w:top w:val="single" w:sz="6" w:space="0" w:color="CCCCCC"/>
-              <w:left w:val="single" w:sz="6" w:space="0" w:color="CCCCCC"/>
-              <w:bottom w:val="single" w:sz="6" w:space="0" w:color="CCCCCC"/>
-              <w:right w:val="single" w:sz="6" w:space="0" w:color="CCCCCC"/>
-            </w:tcBorders>
-            <w:tcMar>
-              <w:top w:w="30" w:type="dxa"/>
-              <w:left w:w="45" w:type="dxa"/>
-              <w:bottom w:w="30" w:type="dxa"/>
-              <w:right w:w="45" w:type="dxa"/>
-            </w:tcMar>
-            <w:vAlign w:val="bottom"/>
-            <w:hideMark/>
-          </w:tcPr>
-          <w:p>
-            <w:pPr>
-              <w:rPr>
-                <w:rFonts w:ascii="Arial" w:eastAsia="Times New Roman" w:hAnsi="Arial" w:cs="Arial"/>
-                <w:sz w:val="20"/>
-                <w:szCs w:val="20"/>
-                <w:lang w:val="fr-FR" w:eastAsia="en-GB"/>
-              </w:rPr>
-            </w:pPr>
-            <w:r>
-              <w:rPr>
-                <w:rFonts w:ascii="Arial" w:eastAsia="Times New Roman" w:hAnsi="Arial" w:cs="Arial"/>
-                <w:sz w:val="20"/>
-                <w:szCs w:val="20"/>
-                <w:lang w:val="fr-FR" w:eastAsia="en-GB"/>
-              </w:rPr>
-              <w:t>par jour</w:t>
+            <w:r>
+              <w:rPr>
+                <w:rFonts w:ascii="Arial" w:eastAsia="Times New Roman" w:hAnsi="Arial" w:cs="Arial"/>
+                <w:sz w:val="20"/>
+                <w:szCs w:val="20"/>
+                <w:lang w:val="fr-FR" w:eastAsia="en-GB"/>
+              </w:rPr>
+              <w:t xml:space="preserve"> par jour</w:t>
             </w:r>
           </w:p>
         </w:tc>
@@ -2253,35 +1684,6 @@
               </w:rPr>
               <w:t xml:space="preserve">10 à 15 </w:t>
             </w:r>
-          </w:p>
-        </w:tc>
-        <w:tc>
-          <w:tcPr>
-            <w:tcW w:w="0" w:type="auto"/>
-            <w:tcBorders>
-              <w:top w:val="single" w:sz="6" w:space="0" w:color="CCCCCC"/>
-              <w:left w:val="single" w:sz="6" w:space="0" w:color="CCCCCC"/>
-              <w:bottom w:val="single" w:sz="6" w:space="0" w:color="CCCCCC"/>
-              <w:right w:val="single" w:sz="6" w:space="0" w:color="CCCCCC"/>
-            </w:tcBorders>
-            <w:tcMar>
-              <w:top w:w="30" w:type="dxa"/>
-              <w:left w:w="45" w:type="dxa"/>
-              <w:bottom w:w="30" w:type="dxa"/>
-              <w:right w:w="45" w:type="dxa"/>
-            </w:tcMar>
-            <w:vAlign w:val="bottom"/>
-            <w:hideMark/>
-          </w:tcPr>
-          <w:p>
-            <w:pPr>
-              <w:rPr>
-                <w:rFonts w:ascii="Arial" w:eastAsia="Times New Roman" w:hAnsi="Arial" w:cs="Arial"/>
-                <w:sz w:val="20"/>
-                <w:szCs w:val="20"/>
-                <w:lang w:val="fr-FR" w:eastAsia="en-GB"/>
-              </w:rPr>
-            </w:pPr>
             <w:r>
               <w:rPr>
                 <w:rFonts w:ascii="Arial" w:eastAsia="Times New Roman" w:hAnsi="Arial" w:cs="Arial"/>
@@ -2356,60 +1758,21 @@
           </w:tcPr>
           <w:p>
             <w:pPr>
-              <w:jc w:val="right"/>
-              <w:rPr>
-                <w:rFonts w:ascii="Arial" w:eastAsia="Times New Roman" w:hAnsi="Arial" w:cs="Arial"/>
-                <w:sz w:val="20"/>
-                <w:szCs w:val="20"/>
-                <w:lang w:val="fr-FR" w:eastAsia="en-GB"/>
-              </w:rPr>
-            </w:pPr>
-            <w:r>
-              <w:rPr>
-                <w:rFonts w:ascii="Arial" w:eastAsia="Times New Roman" w:hAnsi="Arial" w:cs="Arial"/>
-                <w:sz w:val="20"/>
-                <w:szCs w:val="20"/>
-                <w:lang w:val="fr-FR" w:eastAsia="en-GB"/>
-              </w:rPr>
-              <w:t>5</w:t>
-            </w:r>
-          </w:p>
-        </w:tc>
-        <w:tc>
-          <w:tcPr>
-            <w:tcW w:w="0" w:type="auto"/>
-            <w:tcBorders>
-              <w:top w:val="single" w:sz="6" w:space="0" w:color="CCCCCC"/>
-              <w:left w:val="single" w:sz="6" w:space="0" w:color="CCCCCC"/>
-              <w:bottom w:val="single" w:sz="6" w:space="0" w:color="CCCCCC"/>
-              <w:right w:val="single" w:sz="6" w:space="0" w:color="CCCCCC"/>
-            </w:tcBorders>
-            <w:tcMar>
-              <w:top w:w="30" w:type="dxa"/>
-              <w:left w:w="45" w:type="dxa"/>
-              <w:bottom w:w="30" w:type="dxa"/>
-              <w:right w:w="45" w:type="dxa"/>
-            </w:tcMar>
-            <w:vAlign w:val="bottom"/>
-            <w:hideMark/>
-          </w:tcPr>
-          <w:p>
-            <w:pPr>
-              <w:rPr>
-                <w:rFonts w:ascii="Arial" w:eastAsia="Times New Roman" w:hAnsi="Arial" w:cs="Arial"/>
-                <w:sz w:val="20"/>
-                <w:szCs w:val="20"/>
-                <w:lang w:val="fr-FR" w:eastAsia="en-GB"/>
-              </w:rPr>
-            </w:pPr>
-            <w:r>
-              <w:rPr>
-                <w:rFonts w:ascii="Arial" w:eastAsia="Times New Roman" w:hAnsi="Arial" w:cs="Arial"/>
-                <w:sz w:val="20"/>
-                <w:szCs w:val="20"/>
-                <w:lang w:val="fr-FR" w:eastAsia="en-GB"/>
-              </w:rPr>
-              <w:t>minutes</w:t>
+              <w:rPr>
+                <w:rFonts w:ascii="Arial" w:eastAsia="Times New Roman" w:hAnsi="Arial" w:cs="Arial"/>
+                <w:sz w:val="20"/>
+                <w:szCs w:val="20"/>
+                <w:lang w:val="fr-FR" w:eastAsia="en-GB"/>
+              </w:rPr>
+            </w:pPr>
+            <w:r>
+              <w:rPr>
+                <w:rFonts w:ascii="Arial" w:eastAsia="Times New Roman" w:hAnsi="Arial" w:cs="Arial"/>
+                <w:sz w:val="20"/>
+                <w:szCs w:val="20"/>
+                <w:lang w:val="fr-FR" w:eastAsia="en-GB"/>
+              </w:rPr>
+              <w:t>5 minutes</w:t>
             </w:r>
           </w:p>
         </w:tc>
@@ -2492,43 +1855,14 @@
               </w:rPr>
               <w:t>10 à 20</w:t>
             </w:r>
-          </w:p>
-        </w:tc>
-        <w:tc>
-          <w:tcPr>
-            <w:tcW w:w="0" w:type="auto"/>
-            <w:tcBorders>
-              <w:top w:val="single" w:sz="6" w:space="0" w:color="CCCCCC"/>
-              <w:left w:val="single" w:sz="6" w:space="0" w:color="CCCCCC"/>
-              <w:bottom w:val="single" w:sz="6" w:space="0" w:color="CCCCCC"/>
-              <w:right w:val="single" w:sz="6" w:space="0" w:color="CCCCCC"/>
-            </w:tcBorders>
-            <w:tcMar>
-              <w:top w:w="30" w:type="dxa"/>
-              <w:left w:w="45" w:type="dxa"/>
-              <w:bottom w:w="30" w:type="dxa"/>
-              <w:right w:w="45" w:type="dxa"/>
-            </w:tcMar>
-            <w:vAlign w:val="bottom"/>
-            <w:hideMark/>
-          </w:tcPr>
-          <w:p>
-            <w:pPr>
-              <w:rPr>
-                <w:rFonts w:ascii="Arial" w:eastAsia="Times New Roman" w:hAnsi="Arial" w:cs="Arial"/>
-                <w:sz w:val="20"/>
-                <w:szCs w:val="20"/>
-                <w:lang w:val="fr-FR" w:eastAsia="en-GB"/>
-              </w:rPr>
-            </w:pPr>
-            <w:r>
-              <w:rPr>
-                <w:rFonts w:ascii="Arial" w:eastAsia="Times New Roman" w:hAnsi="Arial" w:cs="Arial"/>
-                <w:sz w:val="20"/>
-                <w:szCs w:val="20"/>
-                <w:lang w:val="fr-FR" w:eastAsia="en-GB"/>
-              </w:rPr>
-              <w:t>pour cent</w:t>
+            <w:r>
+              <w:rPr>
+                <w:rFonts w:ascii="Arial" w:eastAsia="Times New Roman" w:hAnsi="Arial" w:cs="Arial"/>
+                <w:sz w:val="20"/>
+                <w:szCs w:val="20"/>
+                <w:lang w:val="fr-FR" w:eastAsia="en-GB"/>
+              </w:rPr>
+              <w:t xml:space="preserve"> %</w:t>
             </w:r>
           </w:p>
         </w:tc>
@@ -2595,35 +1929,6 @@
             </w:pPr>
           </w:p>
         </w:tc>
-        <w:tc>
-          <w:tcPr>
-            <w:tcW w:w="0" w:type="auto"/>
-            <w:tcBorders>
-              <w:top w:val="single" w:sz="6" w:space="0" w:color="CCCCCC"/>
-              <w:left w:val="single" w:sz="6" w:space="0" w:color="CCCCCC"/>
-              <w:bottom w:val="single" w:sz="6" w:space="0" w:color="CCCCCC"/>
-              <w:right w:val="single" w:sz="6" w:space="0" w:color="CCCCCC"/>
-            </w:tcBorders>
-            <w:tcMar>
-              <w:top w:w="30" w:type="dxa"/>
-              <w:left w:w="45" w:type="dxa"/>
-              <w:bottom w:w="30" w:type="dxa"/>
-              <w:right w:w="45" w:type="dxa"/>
-            </w:tcMar>
-            <w:vAlign w:val="bottom"/>
-            <w:hideMark/>
-          </w:tcPr>
-          <w:p>
-            <w:pPr>
-              <w:rPr>
-                <w:rFonts w:ascii="Times New Roman" w:eastAsia="Times New Roman" w:hAnsi="Times New Roman" w:cs="Times New Roman"/>
-                <w:sz w:val="20"/>
-                <w:szCs w:val="20"/>
-                <w:lang w:val="fr-FR" w:eastAsia="en-GB"/>
-              </w:rPr>
-            </w:pPr>
-          </w:p>
-        </w:tc>
       </w:tr>
       <w:tr>
         <w:trPr>
@@ -2703,43 +2008,14 @@
               </w:rPr>
               <w:t>0 à plus de 10</w:t>
             </w:r>
-          </w:p>
-        </w:tc>
-        <w:tc>
-          <w:tcPr>
-            <w:tcW w:w="0" w:type="auto"/>
-            <w:tcBorders>
-              <w:top w:val="single" w:sz="6" w:space="0" w:color="CCCCCC"/>
-              <w:left w:val="single" w:sz="6" w:space="0" w:color="CCCCCC"/>
-              <w:bottom w:val="single" w:sz="6" w:space="0" w:color="CCCCCC"/>
-              <w:right w:val="single" w:sz="6" w:space="0" w:color="CCCCCC"/>
-            </w:tcBorders>
-            <w:tcMar>
-              <w:top w:w="30" w:type="dxa"/>
-              <w:left w:w="45" w:type="dxa"/>
-              <w:bottom w:w="30" w:type="dxa"/>
-              <w:right w:w="45" w:type="dxa"/>
-            </w:tcMar>
-            <w:vAlign w:val="bottom"/>
-            <w:hideMark/>
-          </w:tcPr>
-          <w:p>
-            <w:pPr>
-              <w:rPr>
-                <w:rFonts w:ascii="Arial" w:eastAsia="Times New Roman" w:hAnsi="Arial" w:cs="Arial"/>
-                <w:sz w:val="20"/>
-                <w:szCs w:val="20"/>
-                <w:lang w:val="fr-FR" w:eastAsia="en-GB"/>
-              </w:rPr>
-            </w:pPr>
-            <w:r>
-              <w:rPr>
-                <w:rFonts w:ascii="Arial" w:eastAsia="Times New Roman" w:hAnsi="Arial" w:cs="Arial"/>
-                <w:sz w:val="20"/>
-                <w:szCs w:val="20"/>
-                <w:lang w:val="fr-FR" w:eastAsia="en-GB"/>
-              </w:rPr>
-              <w:t>par jour</w:t>
+            <w:r>
+              <w:rPr>
+                <w:rFonts w:ascii="Arial" w:eastAsia="Times New Roman" w:hAnsi="Arial" w:cs="Arial"/>
+                <w:sz w:val="20"/>
+                <w:szCs w:val="20"/>
+                <w:lang w:val="fr-FR" w:eastAsia="en-GB"/>
+              </w:rPr>
+              <w:t xml:space="preserve"> par jour</w:t>
             </w:r>
           </w:p>
         </w:tc>
@@ -2782,7 +2058,6 @@
                 <w:szCs w:val="20"/>
                 <w:lang w:val="fr-FR" w:eastAsia="en-GB"/>
               </w:rPr>
-              <w:lastRenderedPageBreak/>
               <w:t>Articles photographiés</w:t>
             </w:r>
           </w:p>
@@ -2823,35 +2098,6 @@
               </w:rPr>
               <w:t>8000 avec 2 ou 3 photos par articles</w:t>
             </w:r>
-          </w:p>
-        </w:tc>
-        <w:tc>
-          <w:tcPr>
-            <w:tcW w:w="0" w:type="auto"/>
-            <w:tcBorders>
-              <w:top w:val="single" w:sz="6" w:space="0" w:color="CCCCCC"/>
-              <w:left w:val="single" w:sz="6" w:space="0" w:color="CCCCCC"/>
-              <w:bottom w:val="single" w:sz="6" w:space="0" w:color="CCCCCC"/>
-              <w:right w:val="single" w:sz="6" w:space="0" w:color="CCCCCC"/>
-            </w:tcBorders>
-            <w:tcMar>
-              <w:top w:w="30" w:type="dxa"/>
-              <w:left w:w="45" w:type="dxa"/>
-              <w:bottom w:w="30" w:type="dxa"/>
-              <w:right w:w="45" w:type="dxa"/>
-            </w:tcMar>
-            <w:vAlign w:val="bottom"/>
-            <w:hideMark/>
-          </w:tcPr>
-          <w:p>
-            <w:pPr>
-              <w:rPr>
-                <w:rFonts w:ascii="Arial" w:eastAsia="Times New Roman" w:hAnsi="Arial" w:cs="Arial"/>
-                <w:sz w:val="20"/>
-                <w:szCs w:val="20"/>
-                <w:lang w:val="fr-FR" w:eastAsia="en-GB"/>
-              </w:rPr>
-            </w:pPr>
           </w:p>
         </w:tc>
       </w:tr>
@@ -2893,6 +2139,7 @@
                 <w:szCs w:val="20"/>
                 <w:lang w:val="fr-FR" w:eastAsia="en-GB"/>
               </w:rPr>
+              <w:lastRenderedPageBreak/>
               <w:t>Durée de Collections</w:t>
             </w:r>
           </w:p>
@@ -2933,35 +2180,6 @@
               </w:rPr>
               <w:t>Quelques semaines</w:t>
             </w:r>
-          </w:p>
-        </w:tc>
-        <w:tc>
-          <w:tcPr>
-            <w:tcW w:w="0" w:type="auto"/>
-            <w:tcBorders>
-              <w:top w:val="single" w:sz="6" w:space="0" w:color="CCCCCC"/>
-              <w:left w:val="single" w:sz="6" w:space="0" w:color="CCCCCC"/>
-              <w:bottom w:val="single" w:sz="6" w:space="0" w:color="CCCCCC"/>
-              <w:right w:val="single" w:sz="6" w:space="0" w:color="CCCCCC"/>
-            </w:tcBorders>
-            <w:tcMar>
-              <w:top w:w="30" w:type="dxa"/>
-              <w:left w:w="45" w:type="dxa"/>
-              <w:bottom w:w="30" w:type="dxa"/>
-              <w:right w:w="45" w:type="dxa"/>
-            </w:tcMar>
-            <w:vAlign w:val="bottom"/>
-            <w:hideMark/>
-          </w:tcPr>
-          <w:p>
-            <w:pPr>
-              <w:rPr>
-                <w:rFonts w:ascii="Arial" w:eastAsia="Times New Roman" w:hAnsi="Arial" w:cs="Arial"/>
-                <w:sz w:val="20"/>
-                <w:szCs w:val="20"/>
-                <w:lang w:val="fr-FR" w:eastAsia="en-GB"/>
-              </w:rPr>
-            </w:pPr>
           </w:p>
         </w:tc>
       </w:tr>
@@ -3045,35 +2263,6 @@
             </w:r>
           </w:p>
         </w:tc>
-        <w:tc>
-          <w:tcPr>
-            <w:tcW w:w="0" w:type="auto"/>
-            <w:tcBorders>
-              <w:top w:val="single" w:sz="6" w:space="0" w:color="CCCCCC"/>
-              <w:left w:val="single" w:sz="6" w:space="0" w:color="CCCCCC"/>
-              <w:bottom w:val="single" w:sz="6" w:space="0" w:color="CCCCCC"/>
-              <w:right w:val="single" w:sz="6" w:space="0" w:color="CCCCCC"/>
-            </w:tcBorders>
-            <w:tcMar>
-              <w:top w:w="30" w:type="dxa"/>
-              <w:left w:w="45" w:type="dxa"/>
-              <w:bottom w:w="30" w:type="dxa"/>
-              <w:right w:w="45" w:type="dxa"/>
-            </w:tcMar>
-            <w:vAlign w:val="bottom"/>
-            <w:hideMark/>
-          </w:tcPr>
-          <w:p>
-            <w:pPr>
-              <w:rPr>
-                <w:rFonts w:ascii="Arial" w:eastAsia="Times New Roman" w:hAnsi="Arial" w:cs="Arial"/>
-                <w:sz w:val="20"/>
-                <w:szCs w:val="20"/>
-                <w:lang w:val="fr-FR" w:eastAsia="en-GB"/>
-              </w:rPr>
-            </w:pPr>
-          </w:p>
-        </w:tc>
       </w:tr>
       <w:tr>
         <w:trPr>
@@ -3154,36 +2343,6 @@
               </w:rPr>
               <w:t>200</w:t>
             </w:r>
-          </w:p>
-        </w:tc>
-        <w:tc>
-          <w:tcPr>
-            <w:tcW w:w="0" w:type="auto"/>
-            <w:tcBorders>
-              <w:top w:val="single" w:sz="6" w:space="0" w:color="CCCCCC"/>
-              <w:left w:val="single" w:sz="6" w:space="0" w:color="CCCCCC"/>
-              <w:bottom w:val="single" w:sz="6" w:space="0" w:color="CCCCCC"/>
-              <w:right w:val="single" w:sz="6" w:space="0" w:color="CCCCCC"/>
-            </w:tcBorders>
-            <w:tcMar>
-              <w:top w:w="30" w:type="dxa"/>
-              <w:left w:w="45" w:type="dxa"/>
-              <w:bottom w:w="30" w:type="dxa"/>
-              <w:right w:w="45" w:type="dxa"/>
-            </w:tcMar>
-            <w:vAlign w:val="bottom"/>
-            <w:hideMark/>
-          </w:tcPr>
-          <w:p>
-            <w:pPr>
-              <w:jc w:val="right"/>
-              <w:rPr>
-                <w:rFonts w:ascii="Arial" w:eastAsia="Times New Roman" w:hAnsi="Arial" w:cs="Arial"/>
-                <w:sz w:val="20"/>
-                <w:szCs w:val="20"/>
-                <w:lang w:val="fr-FR" w:eastAsia="en-GB"/>
-              </w:rPr>
-            </w:pPr>
           </w:p>
         </w:tc>
       </w:tr>

</xml_diff>